<commit_message>
Update Text to be put in the poster.docx
Ho messo una versione alternative dell'abstract, vedete voi cosa si integra meglio con il resto.
</commit_message>
<xml_diff>
--- a/Presentations/Poster/Text to be put in the poster.docx
+++ b/Presentations/Poster/Text to be put in the poster.docx
@@ -4,7 +4,7 @@
   <w:body>
     <w:p>
       <w:pPr>
-        <w:pStyle w:val="Paragrafoelenco"/>
+        <w:pStyle w:val="ListParagraph"/>
         <w:numPr>
           <w:ilvl w:val="0"/>
           <w:numId w:val="1"/>
@@ -24,7 +24,7 @@
     </w:p>
     <w:p>
       <w:pPr>
-        <w:pStyle w:val="Paragrafoelenco"/>
+        <w:pStyle w:val="ListParagraph"/>
         <w:spacing w:line="240" w:lineRule="auto"/>
       </w:pPr>
       <w:r>
@@ -70,18 +70,175 @@
         <w:t xml:space="preserve"> native students? Which are the main differences </w:t>
       </w:r>
       <w:r>
-        <w:t>in their scholastic, familiar, psychological characteristic? Which features are most important when it comes to their scholastic success? How can we take example from the best European countries with respect to integration to help these students?</w:t>
-      </w:r>
-    </w:p>
-    <w:p>
-      <w:pPr>
-        <w:pStyle w:val="Paragrafoelenco"/>
+        <w:t>in their scholastic, familiar, psychological characteristic? Which features are most important</w:t>
+      </w:r>
+      <w:r>
+        <w:t xml:space="preserve"> (</w:t>
+      </w:r>
+      <w:r>
+        <w:rPr>
+          <w:i/>
+          <w:iCs/>
+        </w:rPr>
+        <w:t>relevant</w:t>
+      </w:r>
+      <w:r>
+        <w:t>)</w:t>
+      </w:r>
+      <w:r>
+        <w:t xml:space="preserve"> when it comes to their scholastic success? How can we </w:t>
+      </w:r>
+    </w:p>
+    <w:p>
+      <w:pPr>
+        <w:pStyle w:val="ListParagraph"/>
         <w:spacing w:line="240" w:lineRule="auto"/>
       </w:pPr>
-    </w:p>
-    <w:p>
-      <w:pPr>
-        <w:pStyle w:val="Paragrafoelenco"/>
+      <w:r>
+        <w:t>take example from the best European countries with respect to integration to help these students?</w:t>
+      </w:r>
+    </w:p>
+    <w:p>
+      <w:pPr>
+        <w:pStyle w:val="ListParagraph"/>
+        <w:spacing w:line="240" w:lineRule="auto"/>
+      </w:pPr>
+    </w:p>
+    <w:p>
+      <w:pPr>
+        <w:pStyle w:val="ListParagraph"/>
+        <w:spacing w:line="240" w:lineRule="auto"/>
+        <w:rPr>
+          <w:b/>
+          <w:bCs/>
+          <w:lang w:val="it-IT"/>
+        </w:rPr>
+      </w:pPr>
+    </w:p>
+    <w:p>
+      <w:pPr>
+        <w:pStyle w:val="ListParagraph"/>
+        <w:spacing w:line="240" w:lineRule="auto"/>
+        <w:rPr>
+          <w:lang w:val="it-IT"/>
+        </w:rPr>
+      </w:pPr>
+      <w:r>
+        <w:rPr>
+          <w:b/>
+          <w:bCs/>
+          <w:lang w:val="it-IT"/>
+        </w:rPr>
+        <w:t>(Alternative)</w:t>
+      </w:r>
+      <w:r>
+        <w:rPr>
+          <w:b/>
+          <w:bCs/>
+          <w:lang w:val="it-IT"/>
+        </w:rPr>
+        <w:t xml:space="preserve"> </w:t>
+      </w:r>
+      <w:r>
+        <w:rPr>
+          <w:lang w:val="it-IT"/>
+        </w:rPr>
+        <w:t>(Abtract è più p</w:t>
+      </w:r>
+      <w:r>
+        <w:rPr>
+          <w:lang w:val="it-IT"/>
+        </w:rPr>
+        <w:t xml:space="preserve">resentare il contesto/problema e meno quello che si vuole fare </w:t>
+      </w:r>
+      <w:r>
+        <w:rPr>
+          <w:lang w:val="it-IT"/>
+        </w:rPr>
+        <w:sym w:font="Wingdings" w:char="F0E0"/>
+      </w:r>
+      <w:r>
+        <w:rPr>
+          <w:lang w:val="it-IT"/>
+        </w:rPr>
+        <w:t xml:space="preserve"> sezione obiettivi)</w:t>
+      </w:r>
+    </w:p>
+    <w:p>
+      <w:pPr>
+        <w:pStyle w:val="ListParagraph"/>
+        <w:spacing w:line="240" w:lineRule="auto"/>
+        <w:rPr>
+          <w:lang w:val="it-IT"/>
+        </w:rPr>
+      </w:pPr>
+    </w:p>
+    <w:p>
+      <w:pPr>
+        <w:pStyle w:val="ListParagraph"/>
+        <w:spacing w:line="240" w:lineRule="auto"/>
+      </w:pPr>
+      <w:r>
+        <w:t>High School years are a fundamental stage of development for each individual, and it’s in the interest of every country to</w:t>
+      </w:r>
+      <w:r>
+        <w:t xml:space="preserve"> ensure that all students have access to the best possible education</w:t>
+      </w:r>
+      <w:r>
+        <w:t xml:space="preserve"> and are well integrated into the social system. In reality we observe</w:t>
+      </w:r>
+      <w:r>
+        <w:t xml:space="preserve"> that</w:t>
+      </w:r>
+      <w:r>
+        <w:t xml:space="preserve"> </w:t>
+      </w:r>
+      <w:r>
+        <w:t>immigration is a huge factor in denying many foreign students from achieving the same results of their native peers.</w:t>
+      </w:r>
+      <w:r>
+        <w:t xml:space="preserve"> </w:t>
+      </w:r>
+      <w:r>
+        <w:t xml:space="preserve">This trend is common to all countries across Europe but some of them </w:t>
+      </w:r>
+      <w:r>
+        <w:t>show significantly larger gaps with respect to the others.</w:t>
+      </w:r>
+    </w:p>
+    <w:p>
+      <w:pPr>
+        <w:pStyle w:val="ListParagraph"/>
+        <w:spacing w:line="240" w:lineRule="auto"/>
+      </w:pPr>
+      <w:r>
+        <w:t>In this study we aim at investigating quantitatively the reason</w:t>
+      </w:r>
+      <w:r>
+        <w:t>s</w:t>
+      </w:r>
+      <w:r>
+        <w:t xml:space="preserve"> behind </w:t>
+      </w:r>
+      <w:r>
+        <w:t xml:space="preserve">all </w:t>
+      </w:r>
+      <w:r>
+        <w:t>these differences</w:t>
+      </w:r>
+      <w:r>
+        <w:t>.</w:t>
+      </w:r>
+    </w:p>
+    <w:p>
+      <w:pPr>
+        <w:pStyle w:val="ListParagraph"/>
+        <w:spacing w:line="240" w:lineRule="auto"/>
+      </w:pPr>
+    </w:p>
+    <w:p>
+      <w:pPr>
+        <w:pStyle w:val="ListParagraph"/>
         <w:numPr>
           <w:ilvl w:val="0"/>
           <w:numId w:val="1"/>
@@ -115,23 +272,15 @@
     </w:p>
     <w:p>
       <w:pPr>
-        <w:pStyle w:val="Paragrafoelenco"/>
-      </w:pPr>
-      <w:r>
-        <w:t xml:space="preserve">The dataset we focused on is based on some tests given to students, their </w:t>
-      </w:r>
-      <w:proofErr w:type="gramStart"/>
-      <w:r>
-        <w:t>parents</w:t>
-      </w:r>
-      <w:proofErr w:type="gramEnd"/>
-      <w:r>
-        <w:t xml:space="preserve"> and their schools, regarding both scholastic knowledge and social questions.</w:t>
-      </w:r>
-    </w:p>
-    <w:p>
-      <w:pPr>
-        <w:pStyle w:val="Paragrafoelenco"/>
+        <w:pStyle w:val="ListParagraph"/>
+      </w:pPr>
+      <w:r>
+        <w:t>The dataset we focused on is based on some tests given to students, their parents and their schools, regarding both scholastic knowledge and social questions.</w:t>
+      </w:r>
+    </w:p>
+    <w:p>
+      <w:pPr>
+        <w:pStyle w:val="ListParagraph"/>
       </w:pPr>
       <w:r>
         <w:t xml:space="preserve">After a </w:t>
@@ -172,7 +321,7 @@
     </w:p>
     <w:p>
       <w:pPr>
-        <w:pStyle w:val="Paragrafoelenco"/>
+        <w:pStyle w:val="ListParagraph"/>
       </w:pPr>
       <w:r>
         <w:t xml:space="preserve">We proceeded </w:t>
@@ -222,7 +371,7 @@
     </w:p>
     <w:p>
       <w:pPr>
-        <w:pStyle w:val="Paragrafoelenco"/>
+        <w:pStyle w:val="ListParagraph"/>
       </w:pPr>
       <w:r>
         <w:t>Then</w:t>
@@ -234,16 +383,7 @@
         <w:t xml:space="preserve"> focusing on schools and proceeding with a </w:t>
       </w:r>
       <w:r>
-        <w:t xml:space="preserve">Multinomial </w:t>
-      </w:r>
-      <w:r>
-        <w:t>R</w:t>
-      </w:r>
-      <w:r>
-        <w:t>egressio</w:t>
-      </w:r>
-      <w:r>
-        <w:t xml:space="preserve">n, we </w:t>
+        <w:t xml:space="preserve">Multinomial Regression, we </w:t>
       </w:r>
       <w:r>
         <w:t xml:space="preserve">clustered </w:t>
@@ -272,12 +412,12 @@
     </w:p>
     <w:p>
       <w:pPr>
-        <w:pStyle w:val="Paragrafoelenco"/>
-      </w:pPr>
-    </w:p>
-    <w:p>
-      <w:pPr>
-        <w:pStyle w:val="Paragrafoelenco"/>
+        <w:pStyle w:val="ListParagraph"/>
+      </w:pPr>
+    </w:p>
+    <w:p>
+      <w:pPr>
+        <w:pStyle w:val="ListParagraph"/>
         <w:numPr>
           <w:ilvl w:val="0"/>
           <w:numId w:val="1"/>
@@ -304,7 +444,7 @@
     </w:p>
     <w:p>
       <w:pPr>
-        <w:pStyle w:val="Paragrafoelenco"/>
+        <w:pStyle w:val="ListParagraph"/>
         <w:numPr>
           <w:ilvl w:val="0"/>
           <w:numId w:val="2"/>
@@ -316,7 +456,7 @@
     </w:p>
     <w:p>
       <w:pPr>
-        <w:pStyle w:val="Paragrafoelenco"/>
+        <w:pStyle w:val="ListParagraph"/>
         <w:ind w:left="1440"/>
       </w:pPr>
       <w:r>
@@ -334,13 +474,14 @@
     </w:p>
     <w:p>
       <w:pPr>
-        <w:pStyle w:val="Paragrafoelenco"/>
+        <w:pStyle w:val="ListParagraph"/>
         <w:ind w:left="1440"/>
       </w:pPr>
       <w:r>
         <w:rPr>
           <w:noProof/>
         </w:rPr>
+        <w:lastRenderedPageBreak/>
         <w:drawing>
           <wp:inline distT="0" distB="0" distL="0" distR="0" wp14:anchorId="62D5D858" wp14:editId="5C2839D9">
             <wp:extent cx="3071484" cy="2289175"/>
@@ -386,7 +527,7 @@
     </w:p>
     <w:p>
       <w:pPr>
-        <w:pStyle w:val="Paragrafoelenco"/>
+        <w:pStyle w:val="ListParagraph"/>
         <w:ind w:left="1440"/>
       </w:pPr>
       <w:r>
@@ -423,16 +564,12 @@
         <w:t>focus</w:t>
       </w:r>
       <w:r>
-        <w:t xml:space="preserve"> on </w:t>
-      </w:r>
-      <w:r>
-        <w:lastRenderedPageBreak/>
-        <w:t xml:space="preserve">immigration. Some of the questions answered by the students were already aggregated by Pisa’s group and resulted to be the most complete. </w:t>
-      </w:r>
-    </w:p>
-    <w:p>
-      <w:pPr>
-        <w:pStyle w:val="Paragrafoelenco"/>
+        <w:t xml:space="preserve"> on immigration. Some of the questions answered by the students were already aggregated by Pisa’s group and resulted to be the most complete. </w:t>
+      </w:r>
+    </w:p>
+    <w:p>
+      <w:pPr>
+        <w:pStyle w:val="ListParagraph"/>
         <w:ind w:left="1440"/>
       </w:pPr>
       <w:r>
@@ -441,7 +578,7 @@
     </w:p>
     <w:p>
       <w:pPr>
-        <w:pStyle w:val="Paragrafoelenco"/>
+        <w:pStyle w:val="ListParagraph"/>
         <w:numPr>
           <w:ilvl w:val="0"/>
           <w:numId w:val="2"/>
@@ -453,7 +590,7 @@
     </w:p>
     <w:p>
       <w:pPr>
-        <w:pStyle w:val="Paragrafoelenco"/>
+        <w:pStyle w:val="ListParagraph"/>
         <w:ind w:left="1440"/>
         <w:rPr>
           <w:lang w:val="en-GB"/>
@@ -492,7 +629,7 @@
     </w:p>
     <w:p>
       <w:pPr>
-        <w:pStyle w:val="Paragrafoelenco"/>
+        <w:pStyle w:val="ListParagraph"/>
         <w:ind w:left="1440"/>
         <w:rPr>
           <w:color w:val="FF0000"/>
@@ -642,7 +779,7 @@
     </w:p>
     <w:p>
       <w:pPr>
-        <w:pStyle w:val="Paragrafoelenco"/>
+        <w:pStyle w:val="ListParagraph"/>
         <w:ind w:left="1440"/>
         <w:rPr>
           <w:lang w:val="en-GB"/>
@@ -651,7 +788,7 @@
     </w:p>
     <w:p>
       <w:pPr>
-        <w:pStyle w:val="Paragrafoelenco"/>
+        <w:pStyle w:val="ListParagraph"/>
         <w:ind w:left="1440"/>
         <w:rPr>
           <w:lang w:val="en-GB"/>
@@ -660,7 +797,7 @@
     </w:p>
     <w:p>
       <w:pPr>
-        <w:pStyle w:val="Paragrafoelenco"/>
+        <w:pStyle w:val="ListParagraph"/>
         <w:ind w:left="1440"/>
         <w:rPr>
           <w:lang w:val="en-GB"/>
@@ -669,7 +806,7 @@
     </w:p>
     <w:p>
       <w:pPr>
-        <w:pStyle w:val="Paragrafoelenco"/>
+        <w:pStyle w:val="ListParagraph"/>
         <w:ind w:left="1440"/>
         <w:rPr>
           <w:lang w:val="en-GB"/>
@@ -678,7 +815,7 @@
     </w:p>
     <w:p>
       <w:pPr>
-        <w:pStyle w:val="Paragrafoelenco"/>
+        <w:pStyle w:val="ListParagraph"/>
         <w:numPr>
           <w:ilvl w:val="0"/>
           <w:numId w:val="2"/>
@@ -690,7 +827,7 @@
     </w:p>
     <w:p>
       <w:pPr>
-        <w:pStyle w:val="Paragrafoelenco"/>
+        <w:pStyle w:val="ListParagraph"/>
         <w:ind w:left="1440"/>
       </w:pPr>
       <w:r>
@@ -741,7 +878,7 @@
     </w:p>
     <w:p>
       <w:pPr>
-        <w:pStyle w:val="Paragrafoelenco"/>
+        <w:pStyle w:val="ListParagraph"/>
         <w:ind w:left="1440"/>
       </w:pPr>
       <w:r>
@@ -762,7 +899,7 @@
     </w:p>
     <w:p>
       <w:pPr>
-        <w:pStyle w:val="Paragrafoelenco"/>
+        <w:pStyle w:val="ListParagraph"/>
         <w:ind w:left="1440"/>
         <w:rPr>
           <w:color w:val="FF0000"/>
@@ -777,13 +914,13 @@
     </w:p>
     <w:p>
       <w:pPr>
-        <w:pStyle w:val="Paragrafoelenco"/>
+        <w:pStyle w:val="ListParagraph"/>
         <w:ind w:left="1440"/>
       </w:pPr>
     </w:p>
     <w:p>
       <w:pPr>
-        <w:pStyle w:val="Paragrafoelenco"/>
+        <w:pStyle w:val="ListParagraph"/>
         <w:numPr>
           <w:ilvl w:val="0"/>
           <w:numId w:val="2"/>
@@ -795,19 +932,11 @@
     </w:p>
     <w:p>
       <w:pPr>
-        <w:pStyle w:val="Paragrafoelenco"/>
+        <w:pStyle w:val="ListParagraph"/>
         <w:ind w:left="1440"/>
       </w:pPr>
       <w:r>
-        <w:t xml:space="preserve">After assessing the presence of differences in scores between immigrants and natives we tried to understand which </w:t>
-      </w:r>
-      <w:proofErr w:type="gramStart"/>
-      <w:r>
-        <w:t>features  are</w:t>
-      </w:r>
-      <w:proofErr w:type="gramEnd"/>
-      <w:r>
-        <w:t xml:space="preserve"> most important for a student’s scholastic success, to find the optimal way for schools to help lagging students</w:t>
+        <w:t>After assessing the presence of differences in scores between immigrants and natives we tried to understand which features  are most important for a student’s scholastic success, to find the optimal way for schools to help lagging students</w:t>
       </w:r>
       <w:r>
         <w:t xml:space="preserve"> and to have a better integration system</w:t>
@@ -818,10 +947,11 @@
     </w:p>
     <w:p>
       <w:pPr>
-        <w:pStyle w:val="Paragrafoelenco"/>
+        <w:pStyle w:val="ListParagraph"/>
         <w:ind w:left="1440"/>
       </w:pPr>
       <w:r>
+        <w:lastRenderedPageBreak/>
         <w:t xml:space="preserve">By focusing our aim on three datasets (European aggregated dataset, Great Britain as the most </w:t>
       </w:r>
       <w:r>
@@ -863,13 +993,13 @@
     </w:p>
     <w:p>
       <w:pPr>
-        <w:pStyle w:val="Paragrafoelenco"/>
+        <w:pStyle w:val="ListParagraph"/>
         <w:ind w:left="1440"/>
       </w:pPr>
     </w:p>
     <w:p>
       <w:pPr>
-        <w:pStyle w:val="Paragrafoelenco"/>
+        <w:pStyle w:val="ListParagraph"/>
         <w:numPr>
           <w:ilvl w:val="0"/>
           <w:numId w:val="2"/>
@@ -881,7 +1011,7 @@
     </w:p>
     <w:p>
       <w:pPr>
-        <w:pStyle w:val="Paragrafoelenco"/>
+        <w:pStyle w:val="ListParagraph"/>
         <w:ind w:left="1440"/>
         <w:rPr>
           <w:lang w:val="en-GB"/>
@@ -908,7 +1038,7 @@
     </w:p>
     <w:p>
       <w:pPr>
-        <w:pStyle w:val="Paragrafoelenco"/>
+        <w:pStyle w:val="ListParagraph"/>
         <w:ind w:left="1440"/>
         <w:rPr>
           <w:color w:val="FF0000"/>
@@ -920,60 +1050,12 @@
           <w:color w:val="FF0000"/>
           <w:lang w:val="it-IT"/>
         </w:rPr>
-        <w:t xml:space="preserve"># </w:t>
-      </w:r>
-      <w:proofErr w:type="spellStart"/>
-      <w:r>
-        <w:rPr>
-          <w:color w:val="FF0000"/>
-          <w:lang w:val="it-IT"/>
-        </w:rPr>
-        <w:t>results</w:t>
-      </w:r>
-      <w:proofErr w:type="spellEnd"/>
-      <w:r>
-        <w:rPr>
-          <w:color w:val="FF0000"/>
-          <w:lang w:val="it-IT"/>
-        </w:rPr>
-        <w:t xml:space="preserve">: ha effetto sia il country che </w:t>
-      </w:r>
-      <w:proofErr w:type="spellStart"/>
-      <w:r>
-        <w:rPr>
-          <w:color w:val="FF0000"/>
-          <w:lang w:val="it-IT"/>
-        </w:rPr>
-        <w:t>immig</w:t>
-      </w:r>
-      <w:proofErr w:type="spellEnd"/>
-      <w:r>
-        <w:rPr>
-          <w:color w:val="FF0000"/>
-          <w:lang w:val="it-IT"/>
-        </w:rPr>
-        <w:t xml:space="preserve"> (passo da PVRE del 2.5% a 4.4%), noto che nel modello finale con anche </w:t>
-      </w:r>
-      <w:proofErr w:type="spellStart"/>
-      <w:r>
-        <w:rPr>
-          <w:color w:val="FF0000"/>
-          <w:lang w:val="it-IT"/>
-        </w:rPr>
-        <w:t>immig</w:t>
-      </w:r>
-      <w:proofErr w:type="spellEnd"/>
-      <w:r>
-        <w:rPr>
-          <w:color w:val="FF0000"/>
-          <w:lang w:val="it-IT"/>
-        </w:rPr>
-        <w:t xml:space="preserve"> GBR ha effetto positivo rispetto alla media se sei un immigrato, mentre DNK effetto negativo</w:t>
-      </w:r>
-    </w:p>
-    <w:p>
-      <w:pPr>
-        <w:pStyle w:val="Paragrafoelenco"/>
+        <w:t># results: ha effetto sia il country che immig (passo da PVRE del 2.5% a 4.4%), noto che nel modello finale con anche immig GBR ha effetto positivo rispetto alla media se sei un immigrato, mentre DNK effetto negativo</w:t>
+      </w:r>
+    </w:p>
+    <w:p>
+      <w:pPr>
+        <w:pStyle w:val="ListParagraph"/>
         <w:ind w:left="1440"/>
         <w:rPr>
           <w:lang w:val="en-GB"/>
@@ -983,22 +1065,7 @@
         <w:rPr>
           <w:lang w:val="en-GB"/>
         </w:rPr>
-        <w:lastRenderedPageBreak/>
-        <w:t xml:space="preserve">We performed two other mixed models </w:t>
-      </w:r>
-      <w:proofErr w:type="gramStart"/>
-      <w:r>
-        <w:rPr>
-          <w:lang w:val="en-GB"/>
-        </w:rPr>
-        <w:t>in order to</w:t>
-      </w:r>
-      <w:proofErr w:type="gramEnd"/>
-      <w:r>
-        <w:rPr>
-          <w:lang w:val="en-GB"/>
-        </w:rPr>
-        <w:t xml:space="preserve"> detect the differences across schools in Great Britain and Denmark. </w:t>
+        <w:t xml:space="preserve">We performed two other mixed models in order to detect the differences across schools in Great Britain and Denmark. </w:t>
       </w:r>
       <w:r>
         <w:rPr>
@@ -1015,7 +1082,7 @@
     </w:p>
     <w:p>
       <w:pPr>
-        <w:pStyle w:val="Paragrafoelenco"/>
+        <w:pStyle w:val="ListParagraph"/>
         <w:ind w:left="1440"/>
         <w:rPr>
           <w:lang w:val="en-GB"/>
@@ -1024,7 +1091,7 @@
     </w:p>
     <w:p>
       <w:pPr>
-        <w:pStyle w:val="Paragrafoelenco"/>
+        <w:pStyle w:val="ListParagraph"/>
         <w:numPr>
           <w:ilvl w:val="0"/>
           <w:numId w:val="2"/>
@@ -1036,7 +1103,7 @@
     </w:p>
     <w:p>
       <w:pPr>
-        <w:pStyle w:val="Paragrafoelenco"/>
+        <w:pStyle w:val="ListParagraph"/>
         <w:ind w:left="1440"/>
       </w:pPr>
       <w:r>
@@ -1054,7 +1121,7 @@
     </w:p>
     <w:p>
       <w:pPr>
-        <w:pStyle w:val="Paragrafoelenco"/>
+        <w:pStyle w:val="ListParagraph"/>
         <w:ind w:left="1440"/>
         <w:rPr>
           <w:lang w:val="en-GB"/>
@@ -1081,7 +1148,7 @@
     </w:p>
     <w:p>
       <w:pPr>
-        <w:pStyle w:val="Paragrafoelenco"/>
+        <w:pStyle w:val="ListParagraph"/>
         <w:ind w:left="1440"/>
         <w:rPr>
           <w:lang w:val="en-GB"/>
@@ -1090,27 +1157,19 @@
     </w:p>
     <w:p>
       <w:pPr>
-        <w:pStyle w:val="Paragrafoelenco"/>
+        <w:pStyle w:val="ListParagraph"/>
         <w:numPr>
           <w:ilvl w:val="0"/>
           <w:numId w:val="1"/>
         </w:numPr>
       </w:pPr>
       <w:r>
-        <w:t xml:space="preserve">Results </w:t>
-      </w:r>
-      <w:proofErr w:type="gramStart"/>
-      <w:r>
-        <w:t>( what</w:t>
-      </w:r>
-      <w:proofErr w:type="gramEnd"/>
-      <w:r>
-        <w:t xml:space="preserve"> were the results)</w:t>
-      </w:r>
-    </w:p>
-    <w:p>
-      <w:pPr>
-        <w:pStyle w:val="Paragrafoelenco"/>
+        <w:t>Results ( what were the results)</w:t>
+      </w:r>
+    </w:p>
+    <w:p>
+      <w:pPr>
+        <w:pStyle w:val="ListParagraph"/>
         <w:numPr>
           <w:ilvl w:val="0"/>
           <w:numId w:val="1"/>
@@ -2018,17 +2077,17 @@
     <w:lsdException w:name="Unresolved Mention" w:semiHidden="1" w:unhideWhenUsed="1"/>
     <w:lsdException w:name="Smart Link" w:semiHidden="1" w:unhideWhenUsed="1"/>
   </w:latentStyles>
-  <w:style w:type="paragraph" w:default="1" w:styleId="Normale">
+  <w:style w:type="paragraph" w:default="1" w:styleId="Normal">
     <w:name w:val="Normal"/>
     <w:qFormat/>
   </w:style>
-  <w:style w:type="character" w:default="1" w:styleId="Carpredefinitoparagrafo">
+  <w:style w:type="character" w:default="1" w:styleId="DefaultParagraphFont">
     <w:name w:val="Default Paragraph Font"/>
     <w:uiPriority w:val="1"/>
     <w:semiHidden/>
     <w:unhideWhenUsed/>
   </w:style>
-  <w:style w:type="table" w:default="1" w:styleId="Tabellanormale">
+  <w:style w:type="table" w:default="1" w:styleId="TableNormal">
     <w:name w:val="Normal Table"/>
     <w:uiPriority w:val="99"/>
     <w:semiHidden/>
@@ -2043,15 +2102,15 @@
       </w:tblCellMar>
     </w:tblPr>
   </w:style>
-  <w:style w:type="numbering" w:default="1" w:styleId="Nessunelenco">
+  <w:style w:type="numbering" w:default="1" w:styleId="NoList">
     <w:name w:val="No List"/>
     <w:uiPriority w:val="99"/>
     <w:semiHidden/>
     <w:unhideWhenUsed/>
   </w:style>
-  <w:style w:type="paragraph" w:styleId="Paragrafoelenco">
+  <w:style w:type="paragraph" w:styleId="ListParagraph">
     <w:name w:val="List Paragraph"/>
-    <w:basedOn w:val="Normale"/>
+    <w:basedOn w:val="Normal"/>
     <w:uiPriority w:val="34"/>
     <w:qFormat/>
     <w:rsid w:val="003B5E35"/>
@@ -2060,10 +2119,10 @@
       <w:contextualSpacing/>
     </w:pPr>
   </w:style>
-  <w:style w:type="paragraph" w:styleId="Intestazione">
+  <w:style w:type="paragraph" w:styleId="Header">
     <w:name w:val="header"/>
-    <w:basedOn w:val="Normale"/>
-    <w:link w:val="IntestazioneCarattere"/>
+    <w:basedOn w:val="Normal"/>
+    <w:link w:val="HeaderChar"/>
     <w:uiPriority w:val="99"/>
     <w:unhideWhenUsed/>
     <w:rsid w:val="003C0514"/>
@@ -2075,17 +2134,17 @@
       <w:spacing w:after="0" w:line="240" w:lineRule="auto"/>
     </w:pPr>
   </w:style>
-  <w:style w:type="character" w:customStyle="1" w:styleId="IntestazioneCarattere">
-    <w:name w:val="Intestazione Carattere"/>
-    <w:basedOn w:val="Carpredefinitoparagrafo"/>
-    <w:link w:val="Intestazione"/>
+  <w:style w:type="character" w:customStyle="1" w:styleId="HeaderChar">
+    <w:name w:val="Header Char"/>
+    <w:basedOn w:val="DefaultParagraphFont"/>
+    <w:link w:val="Header"/>
     <w:uiPriority w:val="99"/>
     <w:rsid w:val="003C0514"/>
   </w:style>
-  <w:style w:type="paragraph" w:styleId="Pidipagina">
+  <w:style w:type="paragraph" w:styleId="Footer">
     <w:name w:val="footer"/>
-    <w:basedOn w:val="Normale"/>
-    <w:link w:val="PidipaginaCarattere"/>
+    <w:basedOn w:val="Normal"/>
+    <w:link w:val="FooterChar"/>
     <w:uiPriority w:val="99"/>
     <w:unhideWhenUsed/>
     <w:rsid w:val="003C0514"/>
@@ -2097,10 +2156,10 @@
       <w:spacing w:after="0" w:line="240" w:lineRule="auto"/>
     </w:pPr>
   </w:style>
-  <w:style w:type="character" w:customStyle="1" w:styleId="PidipaginaCarattere">
-    <w:name w:val="Piè di pagina Carattere"/>
-    <w:basedOn w:val="Carpredefinitoparagrafo"/>
-    <w:link w:val="Pidipagina"/>
+  <w:style w:type="character" w:customStyle="1" w:styleId="FooterChar">
+    <w:name w:val="Footer Char"/>
+    <w:basedOn w:val="DefaultParagraphFont"/>
+    <w:link w:val="Footer"/>
     <w:uiPriority w:val="99"/>
     <w:rsid w:val="003C0514"/>
   </w:style>

</xml_diff>

<commit_message>
Added Math and Read scores plot
</commit_message>
<xml_diff>
--- a/Presentations/Poster/Text to be put in the poster.docx
+++ b/Presentations/Poster/Text to be put in the poster.docx
@@ -4,7 +4,7 @@
   <w:body>
     <w:p>
       <w:pPr>
-        <w:pStyle w:val="Paragrafoelenco"/>
+        <w:pStyle w:val="ListParagraph"/>
         <w:numPr>
           <w:ilvl w:val="0"/>
           <w:numId w:val="1"/>
@@ -24,7 +24,7 @@
     </w:p>
     <w:p>
       <w:pPr>
-        <w:pStyle w:val="Paragrafoelenco"/>
+        <w:pStyle w:val="ListParagraph"/>
         <w:spacing w:line="240" w:lineRule="auto"/>
       </w:pPr>
       <w:r>
@@ -91,7 +91,7 @@
     </w:p>
     <w:p>
       <w:pPr>
-        <w:pStyle w:val="Paragrafoelenco"/>
+        <w:pStyle w:val="ListParagraph"/>
         <w:spacing w:line="240" w:lineRule="auto"/>
       </w:pPr>
       <w:r>
@@ -100,23 +100,13 @@
     </w:p>
     <w:p>
       <w:pPr>
-        <w:pStyle w:val="Paragrafoelenco"/>
+        <w:pStyle w:val="ListParagraph"/>
         <w:spacing w:line="240" w:lineRule="auto"/>
       </w:pPr>
     </w:p>
     <w:p>
       <w:pPr>
-        <w:pStyle w:val="Paragrafoelenco"/>
-        <w:spacing w:line="240" w:lineRule="auto"/>
-        <w:rPr>
-          <w:b/>
-          <w:bCs/>
-        </w:rPr>
-      </w:pPr>
-    </w:p>
-    <w:p>
-      <w:pPr>
-        <w:pStyle w:val="Paragrafoelenco"/>
+        <w:pStyle w:val="ListParagraph"/>
         <w:spacing w:line="240" w:lineRule="auto"/>
         <w:rPr>
           <w:lang w:val="it-IT"/>
@@ -142,21 +132,19 @@
         <w:rPr>
           <w:lang w:val="it-IT"/>
         </w:rPr>
-        <w:t>(</w:t>
-      </w:r>
-      <w:proofErr w:type="spellStart"/>
+        <w:t>(Ab</w:t>
+      </w:r>
       <w:r>
         <w:rPr>
           <w:lang w:val="it-IT"/>
         </w:rPr>
-        <w:t>Abtract</w:t>
-      </w:r>
-      <w:proofErr w:type="spellEnd"/>
+        <w:t>s</w:t>
+      </w:r>
       <w:r>
         <w:rPr>
           <w:lang w:val="it-IT"/>
         </w:rPr>
-        <w:t xml:space="preserve"> è più p</w:t>
+        <w:t>tract è più p</w:t>
       </w:r>
       <w:r>
         <w:rPr>
@@ -179,7 +167,7 @@
     </w:p>
     <w:p>
       <w:pPr>
-        <w:pStyle w:val="Paragrafoelenco"/>
+        <w:pStyle w:val="ListParagraph"/>
         <w:spacing w:line="240" w:lineRule="auto"/>
         <w:rPr>
           <w:lang w:val="it-IT"/>
@@ -188,17 +176,15 @@
     </w:p>
     <w:p>
       <w:pPr>
-        <w:pStyle w:val="Paragrafoelenco"/>
+        <w:pStyle w:val="ListParagraph"/>
         <w:spacing w:line="240" w:lineRule="auto"/>
       </w:pPr>
       <w:r>
         <w:t xml:space="preserve">High School years are a fundamental stage of development for </w:t>
       </w:r>
-      <w:proofErr w:type="gramStart"/>
-      <w:r>
-        <w:t>each individual</w:t>
-      </w:r>
-      <w:proofErr w:type="gramEnd"/>
+      <w:r>
+        <w:t>everyone</w:t>
+      </w:r>
       <w:r>
         <w:t>, and it’s in the interest of every country to</w:t>
       </w:r>
@@ -206,13 +192,17 @@
         <w:t xml:space="preserve"> ensure that all students have access to the best possible education</w:t>
       </w:r>
       <w:r>
-        <w:t xml:space="preserve"> and are well integrated into the social system. </w:t>
-      </w:r>
-      <w:proofErr w:type="gramStart"/>
-      <w:r>
-        <w:t>In reality we</w:t>
-      </w:r>
-      <w:proofErr w:type="gramEnd"/>
+        <w:t xml:space="preserve"> and are well integrated into the social system</w:t>
+      </w:r>
+      <w:r>
+        <w:t>, for them to become functional members of society</w:t>
+      </w:r>
+      <w:r>
+        <w:t xml:space="preserve">. </w:t>
+      </w:r>
+      <w:r>
+        <w:t>We</w:t>
+      </w:r>
       <w:r>
         <w:t xml:space="preserve"> observe</w:t>
       </w:r>
@@ -223,12 +213,21 @@
         <w:t xml:space="preserve"> </w:t>
       </w:r>
       <w:r>
-        <w:t>immigration is a huge factor in denying many foreign students from achieving the same results of their native peers.</w:t>
+        <w:t>immigrant students</w:t>
       </w:r>
       <w:r>
         <w:t xml:space="preserve"> </w:t>
       </w:r>
       <w:r>
+        <w:t xml:space="preserve">struggle to reach </w:t>
+      </w:r>
+      <w:r>
+        <w:t>the same results of their native peers.</w:t>
+      </w:r>
+      <w:r>
+        <w:t xml:space="preserve"> </w:t>
+      </w:r>
+      <w:r>
         <w:t xml:space="preserve">This trend is common to all countries across Europe but some of them </w:t>
       </w:r>
       <w:r>
@@ -237,7 +236,7 @@
     </w:p>
     <w:p>
       <w:pPr>
-        <w:pStyle w:val="Paragrafoelenco"/>
+        <w:pStyle w:val="ListParagraph"/>
         <w:spacing w:line="240" w:lineRule="auto"/>
       </w:pPr>
       <w:r>
@@ -267,13 +266,13 @@
     </w:p>
     <w:p>
       <w:pPr>
-        <w:pStyle w:val="Paragrafoelenco"/>
+        <w:pStyle w:val="ListParagraph"/>
         <w:spacing w:line="240" w:lineRule="auto"/>
       </w:pPr>
     </w:p>
     <w:p>
       <w:pPr>
-        <w:pStyle w:val="Paragrafoelenco"/>
+        <w:pStyle w:val="ListParagraph"/>
         <w:numPr>
           <w:ilvl w:val="0"/>
           <w:numId w:val="1"/>
@@ -307,23 +306,21 @@
     </w:p>
     <w:p>
       <w:pPr>
-        <w:pStyle w:val="Paragrafoelenco"/>
+        <w:pStyle w:val="ListParagraph"/>
       </w:pPr>
       <w:r>
         <w:t xml:space="preserve">The dataset we focused on is based on some tests given to students, their </w:t>
       </w:r>
-      <w:proofErr w:type="gramStart"/>
-      <w:r>
-        <w:t>parents</w:t>
-      </w:r>
-      <w:proofErr w:type="gramEnd"/>
+      <w:r>
+        <w:t>parents,</w:t>
+      </w:r>
       <w:r>
         <w:t xml:space="preserve"> and their schools, regarding both scholastic knowledge and social questions.</w:t>
       </w:r>
     </w:p>
     <w:p>
       <w:pPr>
-        <w:pStyle w:val="Paragrafoelenco"/>
+        <w:pStyle w:val="ListParagraph"/>
       </w:pPr>
       <w:r>
         <w:t xml:space="preserve">After a </w:t>
@@ -341,13 +338,11 @@
         <w:t>analysis of it</w:t>
       </w:r>
       <w:r>
-        <w:t xml:space="preserve"> through </w:t>
-      </w:r>
-      <w:proofErr w:type="spellStart"/>
-      <w:r>
-        <w:t>Manova</w:t>
-      </w:r>
-      <w:proofErr w:type="spellEnd"/>
+        <w:t xml:space="preserve"> through M</w:t>
+      </w:r>
+      <w:r>
+        <w:t>ANOVA</w:t>
+      </w:r>
       <w:r>
         <w:t xml:space="preserve"> tests and Clustering methods</w:t>
       </w:r>
@@ -372,7 +367,7 @@
     </w:p>
     <w:p>
       <w:pPr>
-        <w:pStyle w:val="Paragrafoelenco"/>
+        <w:pStyle w:val="ListParagraph"/>
       </w:pPr>
       <w:r>
         <w:t xml:space="preserve">We proceeded </w:t>
@@ -393,15 +388,7 @@
         <w:t>which</w:t>
       </w:r>
       <w:r>
-        <w:t xml:space="preserve"> highlighted that the score of a student is affected by some features as his socioeconomic state, the amount of time he dedicates to study, his class’s </w:t>
-      </w:r>
-      <w:proofErr w:type="gramStart"/>
-      <w:r>
-        <w:t>size</w:t>
-      </w:r>
-      <w:proofErr w:type="gramEnd"/>
-      <w:r>
-        <w:t xml:space="preserve"> and some others, </w:t>
+        <w:t xml:space="preserve"> highlighted that the score of a student is affected by some features as his socioeconomic state, the amount of time he dedicates to study, his class’s size and some others, </w:t>
       </w:r>
       <w:r>
         <w:t>besides his hard work and study</w:t>
@@ -430,7 +417,7 @@
     </w:p>
     <w:p>
       <w:pPr>
-        <w:pStyle w:val="Paragrafoelenco"/>
+        <w:pStyle w:val="ListParagraph"/>
       </w:pPr>
       <w:r>
         <w:t>Then</w:t>
@@ -471,12 +458,12 @@
     </w:p>
     <w:p>
       <w:pPr>
-        <w:pStyle w:val="Paragrafoelenco"/>
-      </w:pPr>
-    </w:p>
-    <w:p>
-      <w:pPr>
-        <w:pStyle w:val="Paragrafoelenco"/>
+        <w:pStyle w:val="ListParagraph"/>
+      </w:pPr>
+    </w:p>
+    <w:p>
+      <w:pPr>
+        <w:pStyle w:val="ListParagraph"/>
         <w:numPr>
           <w:ilvl w:val="0"/>
           <w:numId w:val="1"/>
@@ -503,7 +490,7 @@
     </w:p>
     <w:p>
       <w:pPr>
-        <w:pStyle w:val="Paragrafoelenco"/>
+        <w:pStyle w:val="ListParagraph"/>
         <w:numPr>
           <w:ilvl w:val="0"/>
           <w:numId w:val="2"/>
@@ -515,7 +502,7 @@
     </w:p>
     <w:p>
       <w:pPr>
-        <w:pStyle w:val="Paragrafoelenco"/>
+        <w:pStyle w:val="ListParagraph"/>
         <w:ind w:left="1440"/>
       </w:pPr>
       <w:r>
@@ -533,7 +520,7 @@
     </w:p>
     <w:p>
       <w:pPr>
-        <w:pStyle w:val="Paragrafoelenco"/>
+        <w:pStyle w:val="ListParagraph"/>
         <w:ind w:left="1440"/>
       </w:pPr>
       <w:r>
@@ -586,7 +573,7 @@
     </w:p>
     <w:p>
       <w:pPr>
-        <w:pStyle w:val="Paragrafoelenco"/>
+        <w:pStyle w:val="ListParagraph"/>
         <w:ind w:left="1440"/>
       </w:pPr>
       <w:r>
@@ -628,7 +615,7 @@
     </w:p>
     <w:p>
       <w:pPr>
-        <w:pStyle w:val="Paragrafoelenco"/>
+        <w:pStyle w:val="ListParagraph"/>
         <w:ind w:left="1440"/>
       </w:pPr>
       <w:r>
@@ -637,7 +624,7 @@
     </w:p>
     <w:p>
       <w:pPr>
-        <w:pStyle w:val="Paragrafoelenco"/>
+        <w:pStyle w:val="ListParagraph"/>
         <w:numPr>
           <w:ilvl w:val="0"/>
           <w:numId w:val="2"/>
@@ -649,7 +636,7 @@
     </w:p>
     <w:p>
       <w:pPr>
-        <w:pStyle w:val="Paragrafoelenco"/>
+        <w:pStyle w:val="ListParagraph"/>
         <w:ind w:left="1440"/>
         <w:rPr>
           <w:lang w:val="en-GB"/>
@@ -688,7 +675,7 @@
     </w:p>
     <w:p>
       <w:pPr>
-        <w:pStyle w:val="Paragrafoelenco"/>
+        <w:pStyle w:val="ListParagraph"/>
         <w:ind w:left="1440"/>
         <w:rPr>
           <w:color w:val="FF0000"/>
@@ -838,7 +825,7 @@
     </w:p>
     <w:p>
       <w:pPr>
-        <w:pStyle w:val="Paragrafoelenco"/>
+        <w:pStyle w:val="ListParagraph"/>
         <w:ind w:left="1440"/>
         <w:rPr>
           <w:lang w:val="en-GB"/>
@@ -847,7 +834,7 @@
     </w:p>
     <w:p>
       <w:pPr>
-        <w:pStyle w:val="Paragrafoelenco"/>
+        <w:pStyle w:val="ListParagraph"/>
         <w:ind w:left="1440"/>
         <w:rPr>
           <w:lang w:val="en-GB"/>
@@ -856,7 +843,7 @@
     </w:p>
     <w:p>
       <w:pPr>
-        <w:pStyle w:val="Paragrafoelenco"/>
+        <w:pStyle w:val="ListParagraph"/>
         <w:ind w:left="1440"/>
         <w:rPr>
           <w:lang w:val="en-GB"/>
@@ -865,7 +852,7 @@
     </w:p>
     <w:p>
       <w:pPr>
-        <w:pStyle w:val="Paragrafoelenco"/>
+        <w:pStyle w:val="ListParagraph"/>
         <w:ind w:left="1440"/>
         <w:rPr>
           <w:lang w:val="en-GB"/>
@@ -874,7 +861,7 @@
     </w:p>
     <w:p>
       <w:pPr>
-        <w:pStyle w:val="Paragrafoelenco"/>
+        <w:pStyle w:val="ListParagraph"/>
         <w:numPr>
           <w:ilvl w:val="0"/>
           <w:numId w:val="2"/>
@@ -888,7 +875,7 @@
     </w:p>
     <w:p>
       <w:pPr>
-        <w:pStyle w:val="Paragrafoelenco"/>
+        <w:pStyle w:val="ListParagraph"/>
         <w:ind w:left="1440"/>
       </w:pPr>
       <w:r>
@@ -944,7 +931,7 @@
     </w:p>
     <w:p>
       <w:pPr>
-        <w:pStyle w:val="Paragrafoelenco"/>
+        <w:pStyle w:val="ListParagraph"/>
         <w:ind w:left="1440"/>
       </w:pPr>
       <w:r>
@@ -965,7 +952,7 @@
     </w:p>
     <w:p>
       <w:pPr>
-        <w:pStyle w:val="Paragrafoelenco"/>
+        <w:pStyle w:val="ListParagraph"/>
         <w:ind w:left="1440"/>
         <w:rPr>
           <w:color w:val="FF0000"/>
@@ -980,13 +967,13 @@
     </w:p>
     <w:p>
       <w:pPr>
-        <w:pStyle w:val="Paragrafoelenco"/>
+        <w:pStyle w:val="ListParagraph"/>
         <w:ind w:left="1440"/>
       </w:pPr>
     </w:p>
     <w:p>
       <w:pPr>
-        <w:pStyle w:val="Paragrafoelenco"/>
+        <w:pStyle w:val="ListParagraph"/>
         <w:numPr>
           <w:ilvl w:val="0"/>
           <w:numId w:val="2"/>
@@ -998,19 +985,11 @@
     </w:p>
     <w:p>
       <w:pPr>
-        <w:pStyle w:val="Paragrafoelenco"/>
+        <w:pStyle w:val="ListParagraph"/>
         <w:ind w:left="1440"/>
       </w:pPr>
       <w:r>
-        <w:t xml:space="preserve">After assessing the presence of differences in scores between immigrants and natives we tried to understand which </w:t>
-      </w:r>
-      <w:proofErr w:type="gramStart"/>
-      <w:r>
-        <w:t>features  are</w:t>
-      </w:r>
-      <w:proofErr w:type="gramEnd"/>
-      <w:r>
-        <w:t xml:space="preserve"> most important for a student’s scholastic success, to find the optimal way for schools to help lagging students</w:t>
+        <w:t>After assessing the presence of differences in scores between immigrants and natives we tried to understand which features  are most important for a student’s scholastic success, to find the optimal way for schools to help lagging students</w:t>
       </w:r>
       <w:r>
         <w:t xml:space="preserve"> and to have a better integration system</w:t>
@@ -1021,7 +1000,7 @@
     </w:p>
     <w:p>
       <w:pPr>
-        <w:pStyle w:val="Paragrafoelenco"/>
+        <w:pStyle w:val="ListParagraph"/>
         <w:ind w:left="1440"/>
       </w:pPr>
       <w:r>
@@ -1067,13 +1046,13 @@
     </w:p>
     <w:p>
       <w:pPr>
-        <w:pStyle w:val="Paragrafoelenco"/>
+        <w:pStyle w:val="ListParagraph"/>
         <w:ind w:left="1440"/>
       </w:pPr>
     </w:p>
     <w:p>
       <w:pPr>
-        <w:pStyle w:val="Paragrafoelenco"/>
+        <w:pStyle w:val="ListParagraph"/>
         <w:numPr>
           <w:ilvl w:val="0"/>
           <w:numId w:val="2"/>
@@ -1085,7 +1064,7 @@
     </w:p>
     <w:p>
       <w:pPr>
-        <w:pStyle w:val="Paragrafoelenco"/>
+        <w:pStyle w:val="ListParagraph"/>
         <w:ind w:left="1440"/>
         <w:rPr>
           <w:lang w:val="en-GB"/>
@@ -1112,7 +1091,7 @@
     </w:p>
     <w:p>
       <w:pPr>
-        <w:pStyle w:val="Paragrafoelenco"/>
+        <w:pStyle w:val="ListParagraph"/>
         <w:ind w:left="1440"/>
         <w:rPr>
           <w:color w:val="FF0000"/>
@@ -1177,7 +1156,7 @@
     </w:p>
     <w:p>
       <w:pPr>
-        <w:pStyle w:val="Paragrafoelenco"/>
+        <w:pStyle w:val="ListParagraph"/>
         <w:ind w:left="1440"/>
         <w:rPr>
           <w:lang w:val="en-GB"/>
@@ -1187,21 +1166,7 @@
         <w:rPr>
           <w:lang w:val="en-GB"/>
         </w:rPr>
-        <w:t xml:space="preserve">We performed two other mixed models </w:t>
-      </w:r>
-      <w:proofErr w:type="gramStart"/>
-      <w:r>
-        <w:rPr>
-          <w:lang w:val="en-GB"/>
-        </w:rPr>
-        <w:t>in order to</w:t>
-      </w:r>
-      <w:proofErr w:type="gramEnd"/>
-      <w:r>
-        <w:rPr>
-          <w:lang w:val="en-GB"/>
-        </w:rPr>
-        <w:t xml:space="preserve"> detect the differences across schools in Great Britain and Denmark. </w:t>
+        <w:t xml:space="preserve">We performed two other mixed models in order to detect the differences across schools in Great Britain and Denmark. </w:t>
       </w:r>
       <w:r>
         <w:rPr>
@@ -1218,7 +1183,7 @@
     </w:p>
     <w:p>
       <w:pPr>
-        <w:pStyle w:val="Paragrafoelenco"/>
+        <w:pStyle w:val="ListParagraph"/>
         <w:ind w:left="1440"/>
         <w:rPr>
           <w:lang w:val="en-GB"/>
@@ -1227,7 +1192,7 @@
     </w:p>
     <w:p>
       <w:pPr>
-        <w:pStyle w:val="Paragrafoelenco"/>
+        <w:pStyle w:val="ListParagraph"/>
         <w:numPr>
           <w:ilvl w:val="0"/>
           <w:numId w:val="2"/>
@@ -1239,7 +1204,7 @@
     </w:p>
     <w:p>
       <w:pPr>
-        <w:pStyle w:val="Paragrafoelenco"/>
+        <w:pStyle w:val="ListParagraph"/>
         <w:ind w:left="1440"/>
       </w:pPr>
       <w:r>
@@ -1257,7 +1222,7 @@
     </w:p>
     <w:p>
       <w:pPr>
-        <w:pStyle w:val="Paragrafoelenco"/>
+        <w:pStyle w:val="ListParagraph"/>
         <w:ind w:left="1440"/>
         <w:rPr>
           <w:lang w:val="en-GB"/>
@@ -1284,7 +1249,7 @@
     </w:p>
     <w:p>
       <w:pPr>
-        <w:pStyle w:val="Paragrafoelenco"/>
+        <w:pStyle w:val="ListParagraph"/>
         <w:ind w:left="1440"/>
         <w:rPr>
           <w:lang w:val="en-GB"/>
@@ -1293,27 +1258,19 @@
     </w:p>
     <w:p>
       <w:pPr>
-        <w:pStyle w:val="Paragrafoelenco"/>
+        <w:pStyle w:val="ListParagraph"/>
         <w:numPr>
           <w:ilvl w:val="0"/>
           <w:numId w:val="1"/>
         </w:numPr>
       </w:pPr>
       <w:r>
-        <w:t xml:space="preserve">Results </w:t>
-      </w:r>
-      <w:proofErr w:type="gramStart"/>
-      <w:r>
-        <w:t>( what</w:t>
-      </w:r>
-      <w:proofErr w:type="gramEnd"/>
-      <w:r>
-        <w:t xml:space="preserve"> were the results)</w:t>
-      </w:r>
-    </w:p>
-    <w:p>
-      <w:pPr>
-        <w:pStyle w:val="Paragrafoelenco"/>
+        <w:t>Results ( what were the results)</w:t>
+      </w:r>
+    </w:p>
+    <w:p>
+      <w:pPr>
+        <w:pStyle w:val="ListParagraph"/>
         <w:numPr>
           <w:ilvl w:val="0"/>
           <w:numId w:val="1"/>
@@ -2221,17 +2178,17 @@
     <w:lsdException w:name="Unresolved Mention" w:semiHidden="1" w:unhideWhenUsed="1"/>
     <w:lsdException w:name="Smart Link" w:semiHidden="1" w:unhideWhenUsed="1"/>
   </w:latentStyles>
-  <w:style w:type="paragraph" w:default="1" w:styleId="Normale">
+  <w:style w:type="paragraph" w:default="1" w:styleId="Normal">
     <w:name w:val="Normal"/>
     <w:qFormat/>
   </w:style>
-  <w:style w:type="character" w:default="1" w:styleId="Carpredefinitoparagrafo">
+  <w:style w:type="character" w:default="1" w:styleId="DefaultParagraphFont">
     <w:name w:val="Default Paragraph Font"/>
     <w:uiPriority w:val="1"/>
     <w:semiHidden/>
     <w:unhideWhenUsed/>
   </w:style>
-  <w:style w:type="table" w:default="1" w:styleId="Tabellanormale">
+  <w:style w:type="table" w:default="1" w:styleId="TableNormal">
     <w:name w:val="Normal Table"/>
     <w:uiPriority w:val="99"/>
     <w:semiHidden/>
@@ -2246,15 +2203,15 @@
       </w:tblCellMar>
     </w:tblPr>
   </w:style>
-  <w:style w:type="numbering" w:default="1" w:styleId="Nessunelenco">
+  <w:style w:type="numbering" w:default="1" w:styleId="NoList">
     <w:name w:val="No List"/>
     <w:uiPriority w:val="99"/>
     <w:semiHidden/>
     <w:unhideWhenUsed/>
   </w:style>
-  <w:style w:type="paragraph" w:styleId="Paragrafoelenco">
+  <w:style w:type="paragraph" w:styleId="ListParagraph">
     <w:name w:val="List Paragraph"/>
-    <w:basedOn w:val="Normale"/>
+    <w:basedOn w:val="Normal"/>
     <w:uiPriority w:val="34"/>
     <w:qFormat/>
     <w:rsid w:val="003B5E35"/>
@@ -2263,10 +2220,10 @@
       <w:contextualSpacing/>
     </w:pPr>
   </w:style>
-  <w:style w:type="paragraph" w:styleId="Intestazione">
+  <w:style w:type="paragraph" w:styleId="Header">
     <w:name w:val="header"/>
-    <w:basedOn w:val="Normale"/>
-    <w:link w:val="IntestazioneCarattere"/>
+    <w:basedOn w:val="Normal"/>
+    <w:link w:val="HeaderChar"/>
     <w:uiPriority w:val="99"/>
     <w:unhideWhenUsed/>
     <w:rsid w:val="003C0514"/>
@@ -2278,17 +2235,17 @@
       <w:spacing w:after="0" w:line="240" w:lineRule="auto"/>
     </w:pPr>
   </w:style>
-  <w:style w:type="character" w:customStyle="1" w:styleId="IntestazioneCarattere">
-    <w:name w:val="Intestazione Carattere"/>
-    <w:basedOn w:val="Carpredefinitoparagrafo"/>
-    <w:link w:val="Intestazione"/>
+  <w:style w:type="character" w:customStyle="1" w:styleId="HeaderChar">
+    <w:name w:val="Header Char"/>
+    <w:basedOn w:val="DefaultParagraphFont"/>
+    <w:link w:val="Header"/>
     <w:uiPriority w:val="99"/>
     <w:rsid w:val="003C0514"/>
   </w:style>
-  <w:style w:type="paragraph" w:styleId="Pidipagina">
+  <w:style w:type="paragraph" w:styleId="Footer">
     <w:name w:val="footer"/>
-    <w:basedOn w:val="Normale"/>
-    <w:link w:val="PidipaginaCarattere"/>
+    <w:basedOn w:val="Normal"/>
+    <w:link w:val="FooterChar"/>
     <w:uiPriority w:val="99"/>
     <w:unhideWhenUsed/>
     <w:rsid w:val="003C0514"/>
@@ -2300,10 +2257,10 @@
       <w:spacing w:after="0" w:line="240" w:lineRule="auto"/>
     </w:pPr>
   </w:style>
-  <w:style w:type="character" w:customStyle="1" w:styleId="PidipaginaCarattere">
-    <w:name w:val="Piè di pagina Carattere"/>
-    <w:basedOn w:val="Carpredefinitoparagrafo"/>
-    <w:link w:val="Pidipagina"/>
+  <w:style w:type="character" w:customStyle="1" w:styleId="FooterChar">
+    <w:name w:val="Footer Char"/>
+    <w:basedOn w:val="DefaultParagraphFont"/>
+    <w:link w:val="Footer"/>
     <w:uiPriority w:val="99"/>
     <w:rsid w:val="003C0514"/>
   </w:style>

</xml_diff>